<commit_message>
uprava textu v docx
</commit_message>
<xml_diff>
--- a/uprava.docx
+++ b/uprava.docx
@@ -31,7 +31,7 @@
     </w:p>
     <w:p>
       <w:r>
-        <w:t xml:space="preserve">Tenkrát, když pan </w:t>
+        <w:t xml:space="preserve">Když v roce 1968 sbíral pan </w:t>
       </w:r>
       <w:proofErr w:type="spellStart"/>
       <w:r>
@@ -39,15 +39,7 @@
       </w:r>
       <w:proofErr w:type="spellEnd"/>
       <w:r>
-        <w:t xml:space="preserve"> </w:t>
-      </w:r>
-      <w:proofErr w:type="spellStart"/>
-      <w:r>
-        <w:t>Al</w:t>
-      </w:r>
-      <w:proofErr w:type="spellEnd"/>
-      <w:r>
-        <w:t xml:space="preserve">. Sbíral historky a pověsti o sochách a křížích v obci a jejím okolí žila (v roce 1968) ještě stařenka paní Anna </w:t>
+        <w:t xml:space="preserve"> historky a pověsti o sochách a křížích v naší obci, žila ještě paní Anna </w:t>
       </w:r>
       <w:proofErr w:type="spellStart"/>
       <w:r>
@@ -55,30 +47,29 @@
       </w:r>
       <w:proofErr w:type="spellEnd"/>
       <w:r>
-        <w:t xml:space="preserve"> </w:t>
-      </w:r>
-      <w:proofErr w:type="gramStart"/>
-      <w:r>
-        <w:t>narozená roce</w:t>
-      </w:r>
-      <w:proofErr w:type="gramEnd"/>
-      <w:r>
-        <w:t xml:space="preserve"> 1876 v té době tedy měla požehnaný věk 92 let a bydlela pod školou v domě č. 44.</w:t>
-      </w:r>
-    </w:p>
-    <w:p>
-      <w:r>
-        <w:t>Pamatovala se ještě dobře na to, když se tento kříž zde stavěl, že u této události byla za družičku.</w:t>
-      </w:r>
-    </w:p>
-    <w:p>
-      <w:r>
-        <w:t>V nápise na tomto kříži je ukrytá celá historie (tragédie) jednoho zbytečně zmařeného života.</w:t>
-      </w:r>
-    </w:p>
-    <w:p>
-      <w:r>
-        <w:t>Izidor Mlýnek byl sirotek. Záhy v mládí ztratil oba rodiče. Sourozenců neměl žádných. Ujali se ho příbuzní, a to jeho teta, sestra jeho matky.</w:t>
+        <w:t xml:space="preserve"> narozená v roce 1876. </w:t>
+      </w:r>
+      <w:r>
+        <w:t xml:space="preserve">Pamatovala se ještě dobře na to, když se tento kříž stavěl, </w:t>
+      </w:r>
+      <w:r>
+        <w:t>protože</w:t>
+      </w:r>
+      <w:r>
+        <w:t xml:space="preserve"> u této události byla za družičku.</w:t>
+      </w:r>
+    </w:p>
+    <w:p>
+      <w:r>
+        <w:t>Málokdo dnes tuší, že v nápise na kříži se skrývá tragédie jednoho zbytečně zmařeného života.</w:t>
+      </w:r>
+    </w:p>
+    <w:p>
+      <w:r>
+        <w:t xml:space="preserve">Izidor Mlýnek byl sirotek. </w:t>
+      </w:r>
+      <w:r>
+        <w:t>Jako roční dítě ztratil oba rodiče při epidemii cholery. Sourozence neměl a tak se ho ujali jeho příbuzní – sestra jeho matky.</w:t>
       </w:r>
     </w:p>
     <w:p>
@@ -179,7 +170,13 @@
     </w:p>
     <w:p>
       <w:r>
-        <w:t>Natož mladík prohlásil: „Než bych byl mrzákem, tak raději ať zemřu“.</w:t>
+        <w:t>Nat</w:t>
+      </w:r>
+      <w:r>
+        <w:t>o</w:t>
+      </w:r>
+      <w:r>
+        <w:t xml:space="preserve"> mladík prohlásil: „Než bych byl mrzákem, tak raději ať zemřu“.</w:t>
       </w:r>
     </w:p>
     <w:p>
@@ -293,7 +290,13 @@
     </w:p>
     <w:p>
       <w:r>
-        <w:t>Kříž tento stojí na původním místě ještě dnes v roce 2008. Kámen na něm natřel před mnoha léty malíř a natěrač p. František Večeřa rodák z </w:t>
+        <w:t xml:space="preserve">Kříž stojí na původním místě </w:t>
+      </w:r>
+      <w:r>
+        <w:t>dodnes</w:t>
+      </w:r>
+      <w:r>
+        <w:t>. Kámen na něm natřel před mnoha léty malíř a natěrač p. František Večeřa rodák z </w:t>
       </w:r>
       <w:proofErr w:type="spellStart"/>
       <w:r>
@@ -435,101 +438,114 @@
     </w:p>
     <w:p>
       <w:r>
-        <w:t xml:space="preserve">Strýc František Hrdina </w:t>
+        <w:t xml:space="preserve">Kamenná socha Panny Marie Bolestné stojí před domem č. 27 od roku 1914 a připomíná nám životní trápení manželů Hrdinových, kteří v tomto domě žili. </w:t>
+      </w:r>
+    </w:p>
+    <w:p>
+      <w:r>
+        <w:t xml:space="preserve">František Hrdina </w:t>
       </w:r>
       <w:r>
         <w:t>brzy</w:t>
       </w:r>
       <w:r>
-        <w:t xml:space="preserve"> ovdověl. Jeho první manželka Klára si přála, aby na důkaz jejich velké bolesti, která je velmi trápila – neměli spolu totiž žádné potomky – dali strýc po její smrti postavit kamennou sochu Panny Marie Bolestné.</w:t>
-      </w:r>
-    </w:p>
-    <w:p>
-      <w:r>
-        <w:t>Strýc měli pěkné hospodářství a tak jim nezbylo nic jiného, než aby se oženili znovu. Vzali si za manželku jistou Františku Brankovou.</w:t>
-      </w:r>
-    </w:p>
-    <w:p>
-      <w:r>
-        <w:t xml:space="preserve">V létech 1894 – 1897 byli strýc zvolen starostou obce, a </w:t>
+        <w:t xml:space="preserve"> ovdověl. Jeho první manželka Klára si přála, aby na důkaz jejich velké bolesti, která je velmi trápila – neměli spolu totiž žádné potomky – </w:t>
+      </w:r>
+      <w:r>
+        <w:t>nechal</w:t>
+      </w:r>
+      <w:r>
+        <w:t xml:space="preserve"> strýc po její smrti postavit kamennou sochu Panny Marie Bolestné.</w:t>
+      </w:r>
+    </w:p>
+    <w:p>
+      <w:r>
+        <w:t>Pan Hrdina měl</w:t>
+      </w:r>
+      <w:r>
+        <w:t xml:space="preserve"> pěkné hospodářství a tak </w:t>
+      </w:r>
+      <w:r>
+        <w:t>mu</w:t>
+      </w:r>
+      <w:r>
+        <w:t xml:space="preserve"> nezbyl</w:t>
+      </w:r>
+      <w:r>
+        <w:t>o nic jiného, než aby se oženil</w:t>
+      </w:r>
+      <w:r>
+        <w:t xml:space="preserve"> znovu. </w:t>
+      </w:r>
+      <w:r>
+        <w:t>Avšak ani s druhou ženou,</w:t>
+      </w:r>
+      <w:r>
+        <w:t xml:space="preserve"> </w:t>
+      </w:r>
+      <w:r>
+        <w:t xml:space="preserve">Františkou Brankovou, se nedočkal dětí. </w:t>
+      </w:r>
+      <w:r>
+        <w:t>Vzali proto k sobě na vychování dvě děvčata po sestře</w:t>
+      </w:r>
+      <w:r>
+        <w:t xml:space="preserve"> jeho ženy</w:t>
+      </w:r>
+      <w:r>
+        <w:t xml:space="preserve">. </w:t>
+      </w:r>
+      <w:r>
+        <w:t>Jedna</w:t>
+      </w:r>
+      <w:r>
+        <w:t xml:space="preserve"> se provdala do </w:t>
+      </w:r>
+      <w:proofErr w:type="spellStart"/>
+      <w:r>
+        <w:t>Březolup</w:t>
+      </w:r>
+      <w:proofErr w:type="spellEnd"/>
+      <w:r>
+        <w:t xml:space="preserve"> a druhá, </w:t>
+      </w:r>
+      <w:proofErr w:type="spellStart"/>
+      <w:r>
+        <w:t>Filoména</w:t>
+      </w:r>
+      <w:proofErr w:type="spellEnd"/>
+      <w:r>
+        <w:t>, s</w:t>
+      </w:r>
+      <w:r>
+        <w:t>i vzala Josefa Blahu ze</w:t>
+      </w:r>
+      <w:r>
+        <w:t xml:space="preserve"> Starého Města</w:t>
+      </w:r>
+      <w:r>
+        <w:t xml:space="preserve"> a spolu pak žili na Komárově č. 27.</w:t>
+      </w:r>
+    </w:p>
+    <w:p>
+      <w:r>
+        <w:t>Manželé Hrdinovi byli velmi zbožní</w:t>
+      </w:r>
+      <w:r>
+        <w:t>,</w:t>
+      </w:r>
+      <w:r>
+        <w:t xml:space="preserve"> a proto v roce 1914 nechali před svým dome</w:t>
+      </w:r>
+      <w:r>
+        <w:t xml:space="preserve">m postavit tuto kamennou sochu a ve své poslední vůli darovali </w:t>
       </w:r>
       <w:proofErr w:type="gramStart"/>
       <w:r>
-        <w:t>byli</w:t>
+        <w:t>pozemek v tratí</w:t>
       </w:r>
       <w:proofErr w:type="gramEnd"/>
       <w:r>
-        <w:t xml:space="preserve"> v obci velmi </w:t>
-      </w:r>
-      <w:proofErr w:type="gramStart"/>
-      <w:r>
-        <w:t>oblíben</w:t>
-      </w:r>
-      <w:proofErr w:type="gramEnd"/>
-      <w:r>
-        <w:t>. Ani v tomto druhém manželství jim nebylo dopřáno mít</w:t>
-      </w:r>
-      <w:r>
-        <w:t xml:space="preserve"> děti. </w:t>
-      </w:r>
-      <w:r>
-        <w:t xml:space="preserve">Vzali proto k sobě na vychování dvě děvčata po </w:t>
-      </w:r>
-      <w:proofErr w:type="spellStart"/>
-      <w:r>
-        <w:t>tetčině</w:t>
-      </w:r>
-      <w:proofErr w:type="spellEnd"/>
-      <w:r>
-        <w:t xml:space="preserve"> sestře. Růžena se provdala do </w:t>
-      </w:r>
-      <w:proofErr w:type="spellStart"/>
-      <w:r>
-        <w:t>Březolup</w:t>
-      </w:r>
-      <w:proofErr w:type="spellEnd"/>
-      <w:r>
-        <w:t xml:space="preserve"> a druhá, </w:t>
-      </w:r>
-      <w:proofErr w:type="spellStart"/>
-      <w:r>
-        <w:t>Filoména</w:t>
-      </w:r>
-      <w:proofErr w:type="spellEnd"/>
-      <w:r>
-        <w:t xml:space="preserve">, si vzala jistého Josefa Blahu </w:t>
-      </w:r>
-      <w:proofErr w:type="gramStart"/>
-      <w:r>
-        <w:t>ze  Starého</w:t>
-      </w:r>
-      <w:proofErr w:type="gramEnd"/>
-      <w:r>
-        <w:t xml:space="preserve"> Města</w:t>
-      </w:r>
-      <w:r>
-        <w:t xml:space="preserve"> a spolu pak žili na Komárově č. 27.</w:t>
-      </w:r>
-    </w:p>
-    <w:p>
-      <w:r>
-        <w:t>Manželé Hrdinovi byli velmi zbožní</w:t>
-      </w:r>
-      <w:r>
-        <w:t>,</w:t>
-      </w:r>
-      <w:r>
-        <w:t xml:space="preserve"> a proto v roce 1914 nechali před svým dome</w:t>
-      </w:r>
-      <w:r>
-        <w:t xml:space="preserve">m postavit tuto kamennou sochu a ve své poslední vůli darovali </w:t>
-      </w:r>
-      <w:proofErr w:type="gramStart"/>
-      <w:r>
-        <w:t>pozemek v tratí</w:t>
-      </w:r>
-      <w:proofErr w:type="gramEnd"/>
-      <w:r>
         <w:t xml:space="preserve"> „</w:t>
       </w:r>
       <w:proofErr w:type="spellStart"/>
@@ -539,6 +555,9 @@
       <w:proofErr w:type="spellEnd"/>
       <w:r>
         <w:t>“ na postavení fary v obci.</w:t>
+      </w:r>
+      <w:r>
+        <w:t xml:space="preserve"> </w:t>
       </w:r>
     </w:p>
     <w:p>
@@ -660,19 +679,6 @@
     </w:p>
     <w:p>
       <w:r>
-        <w:t xml:space="preserve">Tehdy v roce 1968 nejstarší pamětníci v naší obci vyprávěli p. </w:t>
-      </w:r>
-      <w:proofErr w:type="spellStart"/>
-      <w:r>
-        <w:t>Sukupovi</w:t>
-      </w:r>
-      <w:proofErr w:type="spellEnd"/>
-      <w:r>
-        <w:t xml:space="preserve"> o tomto obrázku Panny Marie takovouto historku.</w:t>
-      </w:r>
-    </w:p>
-    <w:p>
-      <w:r>
         <w:t>V roce</w:t>
       </w:r>
       <w:r>
@@ -684,7 +690,13 @@
       </w:r>
       <w:proofErr w:type="spellEnd"/>
       <w:r>
-        <w:t xml:space="preserve"> splašili koně, jak jel dolů z kopce do </w:t>
+        <w:t xml:space="preserve"> splašili koně, </w:t>
+      </w:r>
+      <w:r>
+        <w:t>když</w:t>
+      </w:r>
+      <w:r>
+        <w:t xml:space="preserve"> jel dolů z kopce do </w:t>
       </w:r>
       <w:proofErr w:type="spellStart"/>
       <w:r>
@@ -695,7 +707,10 @@
       </w:r>
       <w:proofErr w:type="spellEnd"/>
       <w:r>
-        <w:t xml:space="preserve">. Prý měl špatné </w:t>
+        <w:t>. Prý měl špatně</w:t>
+      </w:r>
+      <w:r>
+        <w:t xml:space="preserve"> </w:t>
       </w:r>
       <w:proofErr w:type="spellStart"/>
       <w:r>
@@ -716,95 +731,68 @@
     </w:p>
     <w:p>
       <w:r>
-        <w:t>Před domkem č. 64 stojí studna s pumpou. Dříve tam stávala taktéž pumpa s ohlubní. Když se splašené koně zastavili až na této ohlubni</w:t>
+        <w:t>Před domem</w:t>
+      </w:r>
+      <w:r>
+        <w:t xml:space="preserve"> č. 64 stojí studna. Dříve tam stávala pumpa s ohlubní. </w:t>
+      </w:r>
+      <w:r>
+        <w:t>Splašení koně se zastavili až na této ohlubni a náruční kůň spadl zadkem do studny. Během chvíle se seběhlo mnoho lidí a koně pomocí pauzu (kterým se na fůře přitahuje seno či sláma) dostali ze studny ven.</w:t>
+      </w:r>
+    </w:p>
+    <w:p>
+      <w:r>
+        <w:t xml:space="preserve">Jako poděkování za šťastný konec i zachráněného koně nechal </w:t>
+      </w:r>
+      <w:r>
+        <w:t>pan</w:t>
+      </w:r>
+      <w:r>
+        <w:t xml:space="preserve"> </w:t>
+      </w:r>
+      <w:proofErr w:type="spellStart"/>
+      <w:r>
+        <w:t>Fajgar</w:t>
+      </w:r>
+      <w:proofErr w:type="spellEnd"/>
+      <w:r>
+        <w:t xml:space="preserve"> postavit svatý obrázek. </w:t>
+      </w:r>
+      <w:r>
+        <w:t>Dřevěný obrázek by</w:t>
+      </w:r>
+      <w:r>
+        <w:t>l v průběhu let</w:t>
+      </w:r>
+      <w:r>
+        <w:t xml:space="preserve"> několikrát obnoven</w:t>
+      </w:r>
+      <w:r>
+        <w:t xml:space="preserve"> a později</w:t>
+      </w:r>
+      <w:r>
+        <w:t xml:space="preserve"> nahrazen </w:t>
+      </w:r>
+      <w:r>
+        <w:t xml:space="preserve">skleněnou soškou Panny </w:t>
+      </w:r>
+      <w:r>
+        <w:t>Marie</w:t>
+      </w:r>
+      <w:r>
+        <w:t xml:space="preserve"> Lurdské</w:t>
+      </w:r>
+      <w:r>
+        <w:t xml:space="preserve">. </w:t>
+      </w:r>
+      <w:r>
+        <w:t>Do doby než byl postaven kostel</w:t>
       </w:r>
       <w:r>
         <w:t>,</w:t>
       </w:r>
       <w:r>
-        <w:t xml:space="preserve"> náruční kůň spadl zadkem do této studny.</w:t>
-      </w:r>
-    </w:p>
-    <w:p>
-      <w:r>
-        <w:t xml:space="preserve">Za chvilku se seběhlo hodně zdejších občanů a koně </w:t>
-      </w:r>
-      <w:proofErr w:type="gramStart"/>
-      <w:r>
-        <w:t>pomocí</w:t>
-      </w:r>
-      <w:proofErr w:type="gramEnd"/>
-      <w:r>
-        <w:t xml:space="preserve"> dřevěného </w:t>
-      </w:r>
-      <w:proofErr w:type="gramStart"/>
-      <w:r>
-        <w:t>pauzu (co</w:t>
-      </w:r>
-      <w:proofErr w:type="gramEnd"/>
-      <w:r>
-        <w:t xml:space="preserve"> se na fůře přitahuje sena či sláma) dostali ze studny ven.</w:t>
-      </w:r>
-    </w:p>
-    <w:p>
-      <w:r>
-        <w:t xml:space="preserve">Proto, když to tak šťastně a dobře dopadlo a kůň byl zachráněný, nechali tam </w:t>
-      </w:r>
-      <w:r>
-        <w:t xml:space="preserve">strýček </w:t>
-      </w:r>
-      <w:proofErr w:type="spellStart"/>
-      <w:r>
-        <w:t>Fajgar</w:t>
-      </w:r>
-      <w:proofErr w:type="spellEnd"/>
-      <w:r>
-        <w:t xml:space="preserve"> postavit</w:t>
-      </w:r>
-      <w:r>
-        <w:t xml:space="preserve"> obrázek na důkaz tohoto neštěstí.</w:t>
-      </w:r>
-    </w:p>
-    <w:p>
-      <w:r>
-        <w:t>Dřevěný obrázek byl však již několikrát obnoven</w:t>
-      </w:r>
-      <w:r>
-        <w:t xml:space="preserve"> a později</w:t>
-      </w:r>
-      <w:r>
-        <w:t xml:space="preserve"> nahrazen </w:t>
-      </w:r>
-      <w:r>
-        <w:t xml:space="preserve">skleněnou soškou Panny </w:t>
-      </w:r>
-      <w:r>
-        <w:t>Marie</w:t>
-      </w:r>
-      <w:r>
-        <w:t xml:space="preserve"> Lurdské</w:t>
-      </w:r>
-      <w:r>
-        <w:t xml:space="preserve">. </w:t>
-      </w:r>
-      <w:r>
-        <w:t xml:space="preserve">Do doby než </w:t>
-      </w:r>
-      <w:proofErr w:type="gramStart"/>
-      <w:r>
-        <w:t>byl</w:t>
-      </w:r>
-      <w:proofErr w:type="gramEnd"/>
-      <w:r>
-        <w:t xml:space="preserve"> postaven kostel se u tohoto obrázku </w:t>
-      </w:r>
-      <w:proofErr w:type="gramStart"/>
-      <w:r>
-        <w:t>konala</w:t>
-      </w:r>
-      <w:proofErr w:type="gramEnd"/>
-      <w:r>
-        <w:t xml:space="preserve"> májová pobožnost.</w:t>
+        <w:t xml:space="preserve"> se u tohoto obrázku konala májová pobožnost.</w:t>
       </w:r>
     </w:p>
     <w:p>
@@ -924,16 +912,27 @@
       </w:r>
     </w:p>
     <w:p>
-      <w:r>
-        <w:t xml:space="preserve">U tohoto kříže se občané loučívali s nebožtíkem tak, že máry na kterých spočívalo jeho </w:t>
-      </w:r>
       <w:proofErr w:type="gramStart"/>
       <w:r>
-        <w:t>tělo  a byly</w:t>
+        <w:t>U tohoto</w:t>
       </w:r>
       <w:proofErr w:type="gramEnd"/>
       <w:r>
-        <w:t xml:space="preserve"> neseny od domu smutku, byly postaveny na zem. Tetička Ondrová z č. 13, dnes již zbouraného domu, se u rakve pomodlila, zpěvačky zazpívaly, rakev byla naložena na koňský povoz a pohřební smuteční průvod každého nebožtíka vyprovázel pěšky, za stálého modlení, až na hřbitov do Pohořelic. Tam byla sloužena mše svatá a pak byl nebožtík pochován.</w:t>
+        <w:t xml:space="preserve"> kříže se občané loučívali s nebožtíkem tak, že máry</w:t>
+      </w:r>
+      <w:r>
+        <w:t xml:space="preserve"> na </w:t>
+      </w:r>
+      <w:proofErr w:type="gramStart"/>
+      <w:r>
+        <w:t>kterých</w:t>
+      </w:r>
+      <w:proofErr w:type="gramEnd"/>
+      <w:r>
+        <w:t xml:space="preserve"> spočívalo jeho tělo</w:t>
+      </w:r>
+      <w:r>
+        <w:t xml:space="preserve"> a byly neseny od domu smutku, byly postaveny na zem. Tetička Ondrová z č. 13, dnes již zbouraného domu, se u rakve pomodlila, zpěvačky zazpívaly, rakev byla naložena na koňský povoz a pohřební smuteční průvod každého nebožtíka vyprovázel pěšky, za stálého modlení, až na hřbitov do Pohořelic. Tam byla sloužena mše svatá a pak byl nebožtík pochován.</w:t>
       </w:r>
     </w:p>
     <w:p>
@@ -1155,126 +1154,6 @@
       </w:pPr>
       <w:r>
         <w:lastRenderedPageBreak/>
-        <w:t>Soška sv. Jana v </w:t>
-      </w:r>
-      <w:proofErr w:type="spellStart"/>
-      <w:r>
-        <w:t>Uhliskách</w:t>
-      </w:r>
-      <w:proofErr w:type="spellEnd"/>
-    </w:p>
-    <w:p>
-      <w:r>
-        <w:t>Bylo to v letech 1880, kdy strýc Zmrzlík z č. 18 jel s </w:t>
-      </w:r>
-      <w:proofErr w:type="spellStart"/>
-      <w:r>
-        <w:t>kravkama</w:t>
-      </w:r>
-      <w:proofErr w:type="spellEnd"/>
-      <w:r>
-        <w:t xml:space="preserve"> do polí nad starými Vinohrady.</w:t>
-      </w:r>
-    </w:p>
-    <w:p>
-      <w:r>
-        <w:t>Když přijeli k velké staré plané hrušce, která stávala hned za humny, kde se vychází z uličky. Krávy se z neznámé příčiny něčeho lekly a počaly tryskem utíkat dolů z kopce.</w:t>
-      </w:r>
-    </w:p>
-    <w:p>
-      <w:r>
-        <w:t xml:space="preserve">Strýc je nemohl udržet, tak krávy pustili. Tyto se zastavily až rovince u potoka. Když tam strýc </w:t>
-      </w:r>
-      <w:proofErr w:type="gramStart"/>
-      <w:r>
-        <w:t>doběhli</w:t>
-      </w:r>
-      <w:proofErr w:type="gramEnd"/>
-      <w:r>
-        <w:t>, viděli, že se kravám nic nestalo. Vzpomněli si, že doma mají jakousi malou sošku sv. Jana.</w:t>
-      </w:r>
-    </w:p>
-    <w:p>
-      <w:r>
-        <w:t>Když přijeli domů, povyprávěli, co se jim přihodilo. Vzal potom sošku, dláto a kladivo a šli dát tuto sošku na hrušku na památku, že to tak dobře dopadlo.</w:t>
-      </w:r>
-    </w:p>
-    <w:p>
-      <w:r>
-        <w:t xml:space="preserve">V kmenu hrušky vydlabali výklenek a tuto sošku do něho usadili, že bude alespoň trochu chráněna před povětrnostními vlivy. Časem, jak strom rostl a sílil, tak také zarůstala tato soška. Staří pamětníci si ještě dnes (v roce 1968) vzpomínají na doby, kdy u této hrušky se soškou „sv. Jana“ se shromažďovalo hodně občanů zejména, když tam vítali poutníky z daleké cesty, kde se na tyto pouti chodívalo výhradně pěšky, a to na Velehrad, Svatý Hostýn, Štípu, </w:t>
-      </w:r>
-      <w:proofErr w:type="spellStart"/>
-      <w:r>
-        <w:t>Provodov</w:t>
-      </w:r>
-      <w:proofErr w:type="spellEnd"/>
-      <w:r>
-        <w:t xml:space="preserve">, </w:t>
-      </w:r>
-      <w:proofErr w:type="spellStart"/>
-      <w:r>
-        <w:t>Vambeřic</w:t>
-      </w:r>
-      <w:proofErr w:type="spellEnd"/>
-      <w:r>
-        <w:t>, ba dokonce až do Čenstochové na Slovensko.</w:t>
-      </w:r>
-    </w:p>
-    <w:p>
-      <w:r>
-        <w:t>Pod touto hruškou se spolu s poutníky radovaly děti poutníků, které zde byly podělovány různými zejména cukrovými růženci, špalky a svatými obrázky.</w:t>
-      </w:r>
-    </w:p>
-    <w:p>
-      <w:r>
-        <w:t xml:space="preserve">Ve třicátých letech minulého století se rozhodlo obecný zastupitelstvo tuto hrušku skácet a prodat při prodeji obecního dřeva. Koupil ji Josef </w:t>
-      </w:r>
-      <w:proofErr w:type="spellStart"/>
-      <w:r>
-        <w:t>Sukup</w:t>
-      </w:r>
-      <w:proofErr w:type="spellEnd"/>
-      <w:r>
-        <w:t xml:space="preserve"> z č. 7, který tuto vykopal. Když se o koupi dozvěděla stařenka </w:t>
-      </w:r>
-      <w:proofErr w:type="spellStart"/>
-      <w:r>
-        <w:t>Rosíková</w:t>
-      </w:r>
-      <w:proofErr w:type="spellEnd"/>
-      <w:r>
-        <w:t>, žádala Josefa, aby jí daroval tuto sošku svatého Jana.</w:t>
-      </w:r>
-    </w:p>
-    <w:p>
-      <w:r>
-        <w:t>Avšak při kácení, když hruška dopadla na zem, se soška, která byla již práchnivá a zarostlá, rozpadla (rozsypala) tak, že už se na nic nehodila.</w:t>
-      </w:r>
-    </w:p>
-    <w:p>
-      <w:r>
-        <w:t>Takže takto skončila hruška, které všichni říkali „</w:t>
-      </w:r>
-      <w:proofErr w:type="spellStart"/>
-      <w:r>
-        <w:t>svatojánka</w:t>
-      </w:r>
-      <w:proofErr w:type="spellEnd"/>
-      <w:r>
-        <w:t>“, a tím vymizela z paměti zdejších občanů.</w:t>
-      </w:r>
-    </w:p>
-    <w:p>
-      <w:r>
-        <w:br w:type="page"/>
-      </w:r>
-    </w:p>
-    <w:p>
-      <w:pPr>
-        <w:pStyle w:val="Nadpis1"/>
-      </w:pPr>
-      <w:r>
-        <w:lastRenderedPageBreak/>
         <w:t>Socha Panny Marie v</w:t>
       </w:r>
       <w:r>
@@ -1393,112 +1272,6 @@
       <w:r>
         <w:t xml:space="preserve"> občanů. Další opravy se socha dočkala v roce 2009.</w:t>
       </w:r>
-      <w:r>
-        <w:br w:type="page"/>
-      </w:r>
-    </w:p>
-    <w:p>
-      <w:pPr>
-        <w:pStyle w:val="Nadpis1"/>
-      </w:pPr>
-      <w:r>
-        <w:lastRenderedPageBreak/>
-        <w:t xml:space="preserve">Obrázek na </w:t>
-      </w:r>
-      <w:proofErr w:type="spellStart"/>
-      <w:r>
-        <w:t>Hlubočkách</w:t>
-      </w:r>
-      <w:proofErr w:type="spellEnd"/>
-    </w:p>
-    <w:p>
-      <w:r>
-        <w:t xml:space="preserve">V lese na </w:t>
-      </w:r>
-      <w:proofErr w:type="spellStart"/>
-      <w:r>
-        <w:t>Hlubočkách</w:t>
-      </w:r>
-      <w:proofErr w:type="spellEnd"/>
-      <w:r>
-        <w:t xml:space="preserve"> u takzvaného Lhotského chodníku stojí malý obráz</w:t>
-      </w:r>
-      <w:r>
-        <w:t>ek s letopočtem 1908</w:t>
-      </w:r>
-      <w:r>
-        <w:t>. Tento obrázek připomíná místo, na kterém byl zastřelen hajný Vávra z nedaleké vesničky Karlovice.</w:t>
-      </w:r>
-    </w:p>
-    <w:p>
-      <w:r>
-        <w:t xml:space="preserve">O tomto místě se vypravuje, že nějaký Hanáček ze </w:t>
-      </w:r>
-      <w:proofErr w:type="spellStart"/>
-      <w:r>
-        <w:t>Šarov</w:t>
-      </w:r>
-      <w:proofErr w:type="spellEnd"/>
-      <w:r>
-        <w:t xml:space="preserve"> chodil do lesa na pytláctví a odnášel zároveň z lesa užitkové dřevo.</w:t>
-      </w:r>
-    </w:p>
-    <w:p>
-      <w:r>
-        <w:t xml:space="preserve">Jedenkrát prý Hanáček pracoval na poli za potokem. Přišel k němu hajný Vávra a začal mu domlouvat, aby této </w:t>
-      </w:r>
-      <w:proofErr w:type="spellStart"/>
-      <w:r>
-        <w:t>nekalé</w:t>
-      </w:r>
-      <w:proofErr w:type="spellEnd"/>
-      <w:r>
-        <w:t xml:space="preserve"> činnosti zanechal a nedělal v lese více žádné škody.</w:t>
-      </w:r>
-    </w:p>
-    <w:p>
-      <w:r>
-        <w:t xml:space="preserve">V této domluvě či hádce </w:t>
-      </w:r>
-      <w:proofErr w:type="gramStart"/>
-      <w:r>
-        <w:t>vystřelil</w:t>
-      </w:r>
-      <w:proofErr w:type="gramEnd"/>
-      <w:r>
-        <w:t xml:space="preserve"> Hanáček na hajného ze své pušky tento </w:t>
-      </w:r>
-      <w:proofErr w:type="gramStart"/>
-      <w:r>
-        <w:t>padl</w:t>
-      </w:r>
-      <w:proofErr w:type="gramEnd"/>
-      <w:r>
-        <w:t xml:space="preserve"> k zemi mrtev.</w:t>
-      </w:r>
-    </w:p>
-    <w:p>
-      <w:r>
-        <w:t>Žena hajného Vávry, když tento nepřišel na noc domů, šla ho hledat na druhý den ráno. Nalezla ho mrtvého, na místě kde dnes v lese stojí tento nenápadný obrázek.</w:t>
-      </w:r>
-    </w:p>
-    <w:p>
-      <w:r>
-        <w:t>Na památku svého manžela nechala jeho manželka postavit tento obrázek na místo, kde věrný s</w:t>
-      </w:r>
-      <w:r>
-        <w:t>lužebník pánů Štern</w:t>
-      </w:r>
-      <w:r>
-        <w:t>berků položil život za své povolání.</w:t>
-      </w:r>
-    </w:p>
-    <w:p>
-      <w:r>
-        <w:t>Pytlák Hanáček byl ihned zatčen a odsouzen na dobu 25 let. Svobody se však nedočkal, neboť v tomto žaláři brzy po svém zatčení zemřel.</w:t>
-      </w:r>
-    </w:p>
-    <w:p>
       <w:r>
         <w:br w:type="page"/>
       </w:r>
@@ -2279,7 +2052,7 @@
 </file>
 
 <file path=customXml/itemProps1.xml><?xml version="1.0" encoding="utf-8"?>
-<ds:datastoreItem xmlns:ds="http://schemas.openxmlformats.org/officeDocument/2006/customXml" ds:itemID="{FE0AC42B-1B24-48B7-BDF9-0776528AFC37}">
+<ds:datastoreItem xmlns:ds="http://schemas.openxmlformats.org/officeDocument/2006/customXml" ds:itemID="{308A4E67-2D89-480F-A549-67CC720FB8D9}">
   <ds:schemaRefs>
     <ds:schemaRef ds:uri="http://schemas.openxmlformats.org/officeDocument/2006/bibliography"/>
   </ds:schemaRefs>

</xml_diff>

<commit_message>
Uprava pripon u obrazku, test srcset, uprava textu, nove fotky
</commit_message>
<xml_diff>
--- a/uprava.docx
+++ b/uprava.docx
@@ -1002,9 +1002,14 @@
         <w:t xml:space="preserve"> č. 95. Vstupní reliéf zvenku nad vstupní dveře namaloval náš občan Petr Seidl č. 64.</w:t>
       </w:r>
     </w:p>
-    <w:p/>
-    <w:p>
-      <w:pPr>
+    <w:p>
+      <w:pPr>
+        <w:jc w:val="both"/>
+      </w:pPr>
+    </w:p>
+    <w:p>
+      <w:pPr>
+        <w:jc w:val="both"/>
         <w:rPr>
           <w:b/>
         </w:rPr>
@@ -1013,17 +1018,31 @@
         <w:rPr>
           <w:b/>
         </w:rPr>
-        <w:t>Ke stavbě kostela</w:t>
-      </w:r>
-    </w:p>
-    <w:p>
+        <w:t>Ke vzniku kostela</w:t>
+      </w:r>
+    </w:p>
+    <w:p>
+      <w:pPr>
+        <w:jc w:val="both"/>
+      </w:pPr>
       <w:r>
         <w:t>Už v dobách, kdy se z naší obce chodívalo na procesí, začala zde vznikat myšlenka postavit i u nás kapličku. Tento nápad horlivě propagoval Josef Zmrzlík, zvaný zpěvák, který procesí vodíval.</w:t>
       </w:r>
     </w:p>
     <w:p>
-      <w:r>
-        <w:t xml:space="preserve">Pro nedostatek finančních prostředků zůstala kaplička dlouho jen plánem a snem zdejších občanů.  Začátek k této kapličce byl pokořen až odkazem, který před svou smrtí učinil svobodný mládenec Alois </w:t>
+      <w:pPr>
+        <w:jc w:val="both"/>
+      </w:pPr>
+      <w:r>
+        <w:t xml:space="preserve">Pro nedostatek finančních prostředků zůstala kaplička dlouho jen plánem a snem zdejších občanů. </w:t>
+      </w:r>
+    </w:p>
+    <w:p>
+      <w:pPr>
+        <w:jc w:val="both"/>
+      </w:pPr>
+      <w:r>
+        <w:t xml:space="preserve">Začátek k této kapličce byl pokořen až odkazem, který před svou smrtí učinil svobodný mládenec Alois </w:t>
       </w:r>
       <w:proofErr w:type="spellStart"/>
       <w:r>
@@ -1043,11 +1062,17 @@
       </w:r>
     </w:p>
     <w:p>
+      <w:pPr>
+        <w:jc w:val="both"/>
+      </w:pPr>
       <w:r>
         <w:t>V roce 1904 byla vykonána sbírka, která vynesla asi 35 zlatých. Celý obnos byl uložen u Spořitelny města Napajedel.</w:t>
       </w:r>
     </w:p>
     <w:p>
+      <w:pPr>
+        <w:jc w:val="both"/>
+      </w:pPr>
       <w:r>
         <w:t xml:space="preserve">Další obnos přibyl v roce 1910. Občané </w:t>
       </w:r>
@@ -1061,28 +1086,57 @@
       </w:r>
     </w:p>
     <w:p>
+      <w:pPr>
+        <w:jc w:val="both"/>
+      </w:pPr>
       <w:r>
         <w:t>Po světové válce, kdy finance na obou knížkách vzrostly asi na 7000 K, však nebylo na stavbu ani pomyšlení. Poměry se velmi změnily a náklady na postavení kaple by obnášely nejméně 100 000 K.</w:t>
       </w:r>
     </w:p>
     <w:p>
+      <w:pPr>
+        <w:jc w:val="both"/>
+      </w:pPr>
       <w:r>
         <w:lastRenderedPageBreak/>
-        <w:t>V roce 1937 se myšlenky stavby kostela ujal nový starosta František Hanáček č. 79.</w:t>
+        <w:t>V roce 1937 se myšlenky stavby kostela ujal nový starosta František Hanáček.</w:t>
       </w:r>
       <w:r>
         <w:t xml:space="preserve"> </w:t>
       </w:r>
       <w:r>
-        <w:t xml:space="preserve">Nemalou zásluhu na tomto díle měl také Josef Úředníček z č. 40 předseda výboru pro stavbu kaple, který rovněž neúnavně ze všech sil dílo toto pomáhal uskutečnit. </w:t>
-      </w:r>
-    </w:p>
-    <w:p>
-      <w:r>
-        <w:t>V roce 1952 byl v kostele namontován hodinový stroj. Celkový náklad 96 tisíc Kčs.</w:t>
-      </w:r>
-    </w:p>
-    <w:p/>
+        <w:t>Nemalou zásluhu na tomto díle měli také Josef Úředníček, předseda výboru pro stavbu kaple, a Kristián Klofáč, který vedl stavbu kostela a zdarma zhotovil plány a rozpočty.</w:t>
+      </w:r>
+    </w:p>
+    <w:p>
+      <w:pPr>
+        <w:jc w:val="both"/>
+      </w:pPr>
+      <w:r>
+        <w:t>V roce 1942 byl zrekvírován kostelní zvon</w:t>
+      </w:r>
+    </w:p>
+    <w:p>
+      <w:pPr>
+        <w:jc w:val="both"/>
+      </w:pPr>
+    </w:p>
+    <w:p>
+      <w:pPr>
+        <w:jc w:val="both"/>
+      </w:pPr>
+      <w:r>
+        <w:t>Podařilo se tak uskutečnit dílo, jež je krásnou ozdobou naší obce dodnes.</w:t>
+      </w:r>
+    </w:p>
+    <w:p>
+      <w:pPr>
+        <w:jc w:val="both"/>
+      </w:pPr>
+      <w:r>
+        <w:t>V roce 1952 byl v kostele namontován hodinový stroj. Celkový náklad 96 tisíc Kč.</w:t>
+      </w:r>
+    </w:p>
     <w:p>
       <w:r>
         <w:br w:type="page"/>
@@ -1149,7 +1203,30 @@
     </w:p>
     <w:p>
       <w:r>
-        <w:t xml:space="preserve">Obrázek tento tam nechal v letech 1890 postavit jistý pan Vyoral otec Ludvíka a Aloise </w:t>
+        <w:t xml:space="preserve">Obrázek </w:t>
+      </w:r>
+      <w:r>
+        <w:t>v </w:t>
+      </w:r>
+      <w:proofErr w:type="gramStart"/>
+      <w:r>
+        <w:t>Boří nechal</w:t>
+      </w:r>
+      <w:proofErr w:type="gramEnd"/>
+      <w:r>
+        <w:t xml:space="preserve"> v roce </w:t>
+      </w:r>
+      <w:r>
+        <w:t>1890 po</w:t>
+      </w:r>
+      <w:r>
+        <w:t xml:space="preserve">stavit </w:t>
+      </w:r>
+      <w:r>
+        <w:t xml:space="preserve">pan Vyoral, </w:t>
+      </w:r>
+      <w:r>
+        <w:t xml:space="preserve">otec Ludvíka a Aloise </w:t>
       </w:r>
       <w:proofErr w:type="spellStart"/>
       <w:r>
@@ -1162,15 +1239,31 @@
     </w:p>
     <w:p>
       <w:r>
-        <w:t xml:space="preserve">Alois byl mladý a byl velmi nemocný na plíce. Když se pak po dlouhé době uzdravil, nechal jeho otec </w:t>
-      </w:r>
-      <w:proofErr w:type="spellStart"/>
-      <w:r>
-        <w:t>postaviti</w:t>
-      </w:r>
-      <w:proofErr w:type="spellEnd"/>
-      <w:r>
-        <w:t xml:space="preserve"> tady tento obrázek. Byl ale jenom papírový představující sv. Izidora. Tento však byl během času potrhán. Toho si všimla stařenka </w:t>
+        <w:t>Alois byl mladý a byl velmi nemocný na plíce. Když se pak po dlouhé době uzdr</w:t>
+      </w:r>
+      <w:r>
+        <w:t>avil, nechal jeho otec postavit</w:t>
+      </w:r>
+      <w:r>
+        <w:t xml:space="preserve"> </w:t>
+      </w:r>
+      <w:r>
+        <w:t>svatý</w:t>
+      </w:r>
+      <w:r>
+        <w:t xml:space="preserve"> obrázek. Byl ale jenom papírový</w:t>
+      </w:r>
+      <w:r>
+        <w:t>,</w:t>
+      </w:r>
+      <w:r>
+        <w:t xml:space="preserve"> představující sv. Izidora</w:t>
+      </w:r>
+      <w:r>
+        <w:t>, který byl po čase velmi potrhán</w:t>
+      </w:r>
+      <w:r>
+        <w:t xml:space="preserve">. Toho si všimla stařenka </w:t>
       </w:r>
       <w:proofErr w:type="spellStart"/>
       <w:r>
@@ -1183,12 +1276,32 @@
     </w:p>
     <w:p>
       <w:r>
-        <w:t>Když přestavovali domek, ve kterém bydlela, měl mezi okny výklenek, ve kterém byla dřevěná soška Panny Marie s Ježíškem. Tuto sošku vzala a schovala komoře. Ve třicátých letech minulého století nechala sošku opravit malířskému učni. Opravená soška se tetičce nelíbila.</w:t>
-      </w:r>
-    </w:p>
-    <w:p>
-      <w:r>
-        <w:t xml:space="preserve">Vzala opět milou sošku a odnesla ji do </w:t>
+        <w:t xml:space="preserve">Když přestavovali domek, ve kterém bydlela, </w:t>
+      </w:r>
+      <w:r>
+        <w:t>byl</w:t>
+      </w:r>
+      <w:r>
+        <w:t xml:space="preserve"> mezi okny výklenek, ve kterém byla dřevěná soška Panny Marie s Ježíškem. Tuto sošku vzala a schovala. Ve třicátých letech minulého století nechala sošku opravit malířskému učni. Opravená soška se </w:t>
+      </w:r>
+      <w:r>
+        <w:t>jí ale</w:t>
+      </w:r>
+      <w:r>
+        <w:t xml:space="preserve"> nelíbila.</w:t>
+      </w:r>
+    </w:p>
+    <w:p>
+      <w:proofErr w:type="gramStart"/>
+      <w:r>
+        <w:t>Odnesla</w:t>
+      </w:r>
+      <w:proofErr w:type="gramEnd"/>
+      <w:r>
+        <w:t xml:space="preserve"> tedy sošku</w:t>
+      </w:r>
+      <w:r>
+        <w:t xml:space="preserve"> do </w:t>
       </w:r>
       <w:proofErr w:type="spellStart"/>
       <w:r>
@@ -1196,12 +1309,21 @@
       </w:r>
       <w:proofErr w:type="spellEnd"/>
       <w:r>
-        <w:t xml:space="preserve"> k akademickému malíři. Tento ji znova natřel a nechal na ni zhotovit nynější kapličku. Takto stojí dřevěný obrázek na tomto místě dodnes.</w:t>
-      </w:r>
-    </w:p>
-    <w:p>
-      <w:r>
-        <w:t>Bohužel ale na opuštěném místě. Dříve však každý, kdo šel do Napajedel přes Boří</w:t>
+        <w:t xml:space="preserve"> k akademickému malíř</w:t>
+      </w:r>
+      <w:r>
+        <w:t>, který ji znovu</w:t>
+      </w:r>
+      <w:r>
+        <w:t xml:space="preserve"> natřel a nechal na ni zhotovit kapličku. Takto stojí dřevěný obrázek na tomto místě dodnes.</w:t>
+      </w:r>
+    </w:p>
+    <w:p>
+      <w:r>
+        <w:t xml:space="preserve">Dnes stojí </w:t>
+      </w:r>
+      <w:r>
+        <w:t>na opuštěném místě. Dříve však každý, kdo šel do Napajedel přes Boří</w:t>
       </w:r>
       <w:r>
         <w:t>,</w:t>
@@ -2119,7 +2241,7 @@
 </file>
 
 <file path=customXml/itemProps1.xml><?xml version="1.0" encoding="utf-8"?>
-<ds:datastoreItem xmlns:ds="http://schemas.openxmlformats.org/officeDocument/2006/customXml" ds:itemID="{558F2128-1539-4AA3-8E50-53D07E5DA987}">
+<ds:datastoreItem xmlns:ds="http://schemas.openxmlformats.org/officeDocument/2006/customXml" ds:itemID="{D183F229-AD0A-49D6-929E-CADF5C2DDD23}">
   <ds:schemaRefs>
     <ds:schemaRef ds:uri="http://schemas.openxmlformats.org/officeDocument/2006/bibliography"/>
   </ds:schemaRefs>

</xml_diff>